<commit_message>
Agregue los modelos y actualice lo de Maia
</commit_message>
<xml_diff>
--- a/modelos documentos/Modelo - Comunicado Interno.docx
+++ b/modelos documentos/Modelo - Comunicado Interno.docx
@@ -154,8 +154,6 @@
         </w:rPr>
         <w:t>Helvética</w:t>
       </w:r>
-      <w:bookmarkStart w:id="0" w:name="_GoBack"/>
-      <w:bookmarkEnd w:id="0"/>
       <w:r>
         <w:rPr>
           <w:rFonts w:ascii="Helvetica" w:hAnsi="Helvetica" w:cs="Helvetica"/>
@@ -254,8 +252,12 @@
       </w:r>
     </w:p>
     <w:sectPr>
-      <w:headerReference w:type="default" r:id="rId8"/>
-      <w:footerReference w:type="default" r:id="rId9"/>
+      <w:headerReference w:type="even" r:id="rId8"/>
+      <w:headerReference w:type="default" r:id="rId9"/>
+      <w:footerReference w:type="even" r:id="rId10"/>
+      <w:footerReference w:type="default" r:id="rId11"/>
+      <w:headerReference w:type="first" r:id="rId12"/>
+      <w:footerReference w:type="first" r:id="rId13"/>
       <w:pgSz w:w="11907" w:h="16839" w:code="9"/>
       <w:pgMar w:top="720" w:right="720" w:bottom="720" w:left="720" w:header="708" w:footer="708" w:gutter="0"/>
       <w:cols w:space="708"/>
@@ -291,6 +293,16 @@
 </file>
 
 <file path=word/footer1.xml><?xml version="1.0" encoding="utf-8"?>
+<w:ftr xmlns:wpc="http://schemas.microsoft.com/office/word/2010/wordprocessingCanvas" xmlns:cx="http://schemas.microsoft.com/office/drawing/2014/chartex" xmlns:cx1="http://schemas.microsoft.com/office/drawing/2015/9/8/chartex" xmlns:cx2="http://schemas.microsoft.com/office/drawing/2015/10/21/chartex" xmlns:mc="http://schemas.openxmlformats.org/markup-compatibility/2006" xmlns:o="urn:schemas-microsoft-com:office:office" xmlns:r="http://schemas.openxmlformats.org/officeDocument/2006/relationships" xmlns:m="http://schemas.openxmlformats.org/officeDocument/2006/math" xmlns:v="urn:schemas-microsoft-com:vml" xmlns:wp14="http://schemas.microsoft.com/office/word/2010/wordprocessingDrawing" xmlns:wp="http://schemas.openxmlformats.org/drawingml/2006/wordprocessingDrawing" xmlns:w10="urn:schemas-microsoft-com:office:word" xmlns:w="http://schemas.openxmlformats.org/wordprocessingml/2006/main" xmlns:w14="http://schemas.microsoft.com/office/word/2010/wordml" xmlns:w15="http://schemas.microsoft.com/office/word/2012/wordml" xmlns:w16se="http://schemas.microsoft.com/office/word/2015/wordml/symex" xmlns:wpg="http://schemas.microsoft.com/office/word/2010/wordprocessingGroup" xmlns:wpi="http://schemas.microsoft.com/office/word/2010/wordprocessingInk" xmlns:wne="http://schemas.microsoft.com/office/word/2006/wordml" xmlns:wps="http://schemas.microsoft.com/office/word/2010/wordprocessingShape" mc:Ignorable="w14 w15 w16se wp14">
+  <w:p>
+    <w:pPr>
+      <w:pStyle w:val="Piedepgina"/>
+    </w:pPr>
+  </w:p>
+</w:ftr>
+</file>
+
+<file path=word/footer2.xml><?xml version="1.0" encoding="utf-8"?>
 <w:ftr xmlns:wpc="http://schemas.microsoft.com/office/word/2010/wordprocessingCanvas" xmlns:cx="http://schemas.microsoft.com/office/drawing/2014/chartex" xmlns:cx1="http://schemas.microsoft.com/office/drawing/2015/9/8/chartex" xmlns:cx2="http://schemas.microsoft.com/office/drawing/2015/10/21/chartex" xmlns:mc="http://schemas.openxmlformats.org/markup-compatibility/2006" xmlns:o="urn:schemas-microsoft-com:office:office" xmlns:r="http://schemas.openxmlformats.org/officeDocument/2006/relationships" xmlns:m="http://schemas.openxmlformats.org/officeDocument/2006/math" xmlns:v="urn:schemas-microsoft-com:vml" xmlns:wp14="http://schemas.microsoft.com/office/word/2010/wordprocessingDrawing" xmlns:wp="http://schemas.openxmlformats.org/drawingml/2006/wordprocessingDrawing" xmlns:w10="urn:schemas-microsoft-com:office:word" xmlns:w="http://schemas.openxmlformats.org/wordprocessingml/2006/main" xmlns:w14="http://schemas.microsoft.com/office/word/2010/wordml" xmlns:w15="http://schemas.microsoft.com/office/word/2012/wordml" xmlns:w16se="http://schemas.microsoft.com/office/word/2015/wordml/symex" xmlns:wpg="http://schemas.microsoft.com/office/word/2010/wordprocessingGroup" xmlns:wpi="http://schemas.microsoft.com/office/word/2010/wordprocessingInk" xmlns:wne="http://schemas.microsoft.com/office/word/2006/wordml" xmlns:wps="http://schemas.microsoft.com/office/word/2010/wordprocessingShape" mc:Ignorable="w14 w15 w16se wp14">
   <w:sdt>
     <w:sdtPr>
@@ -387,6 +399,16 @@
 </w:ftr>
 </file>
 
+<file path=word/footer3.xml><?xml version="1.0" encoding="utf-8"?>
+<w:ftr xmlns:wpc="http://schemas.microsoft.com/office/word/2010/wordprocessingCanvas" xmlns:cx="http://schemas.microsoft.com/office/drawing/2014/chartex" xmlns:cx1="http://schemas.microsoft.com/office/drawing/2015/9/8/chartex" xmlns:cx2="http://schemas.microsoft.com/office/drawing/2015/10/21/chartex" xmlns:mc="http://schemas.openxmlformats.org/markup-compatibility/2006" xmlns:o="urn:schemas-microsoft-com:office:office" xmlns:r="http://schemas.openxmlformats.org/officeDocument/2006/relationships" xmlns:m="http://schemas.openxmlformats.org/officeDocument/2006/math" xmlns:v="urn:schemas-microsoft-com:vml" xmlns:wp14="http://schemas.microsoft.com/office/word/2010/wordprocessingDrawing" xmlns:wp="http://schemas.openxmlformats.org/drawingml/2006/wordprocessingDrawing" xmlns:w10="urn:schemas-microsoft-com:office:word" xmlns:w="http://schemas.openxmlformats.org/wordprocessingml/2006/main" xmlns:w14="http://schemas.microsoft.com/office/word/2010/wordml" xmlns:w15="http://schemas.microsoft.com/office/word/2012/wordml" xmlns:w16se="http://schemas.microsoft.com/office/word/2015/wordml/symex" xmlns:wpg="http://schemas.microsoft.com/office/word/2010/wordprocessingGroup" xmlns:wpi="http://schemas.microsoft.com/office/word/2010/wordprocessingInk" xmlns:wne="http://schemas.microsoft.com/office/word/2006/wordml" xmlns:wps="http://schemas.microsoft.com/office/word/2010/wordprocessingShape" mc:Ignorable="w14 w15 w16se wp14">
+  <w:p>
+    <w:pPr>
+      <w:pStyle w:val="Piedepgina"/>
+    </w:pPr>
+  </w:p>
+</w:ftr>
+</file>
+
 <file path=word/footnotes.xml><?xml version="1.0" encoding="utf-8"?>
 <w:footnotes xmlns:wpc="http://schemas.microsoft.com/office/word/2010/wordprocessingCanvas" xmlns:cx="http://schemas.microsoft.com/office/drawing/2014/chartex" xmlns:cx1="http://schemas.microsoft.com/office/drawing/2015/9/8/chartex" xmlns:cx2="http://schemas.microsoft.com/office/drawing/2015/10/21/chartex" xmlns:mc="http://schemas.openxmlformats.org/markup-compatibility/2006" xmlns:o="urn:schemas-microsoft-com:office:office" xmlns:r="http://schemas.openxmlformats.org/officeDocument/2006/relationships" xmlns:m="http://schemas.openxmlformats.org/officeDocument/2006/math" xmlns:v="urn:schemas-microsoft-com:vml" xmlns:wp14="http://schemas.microsoft.com/office/word/2010/wordprocessingDrawing" xmlns:wp="http://schemas.openxmlformats.org/drawingml/2006/wordprocessingDrawing" xmlns:w10="urn:schemas-microsoft-com:office:word" xmlns:w="http://schemas.openxmlformats.org/wordprocessingml/2006/main" xmlns:w14="http://schemas.microsoft.com/office/word/2010/wordml" xmlns:w15="http://schemas.microsoft.com/office/word/2012/wordml" xmlns:w16se="http://schemas.microsoft.com/office/word/2015/wordml/symex" xmlns:wpg="http://schemas.microsoft.com/office/word/2010/wordprocessingGroup" xmlns:wpi="http://schemas.microsoft.com/office/word/2010/wordprocessingInk" xmlns:wne="http://schemas.microsoft.com/office/word/2006/wordml" xmlns:wps="http://schemas.microsoft.com/office/word/2010/wordprocessingShape" mc:Ignorable="w14 w15 w16se wp14">
   <w:footnote w:type="separator" w:id="-1">
@@ -413,6 +435,16 @@
 </file>
 
 <file path=word/header1.xml><?xml version="1.0" encoding="utf-8"?>
+<w:hdr xmlns:wpc="http://schemas.microsoft.com/office/word/2010/wordprocessingCanvas" xmlns:cx="http://schemas.microsoft.com/office/drawing/2014/chartex" xmlns:cx1="http://schemas.microsoft.com/office/drawing/2015/9/8/chartex" xmlns:cx2="http://schemas.microsoft.com/office/drawing/2015/10/21/chartex" xmlns:mc="http://schemas.openxmlformats.org/markup-compatibility/2006" xmlns:o="urn:schemas-microsoft-com:office:office" xmlns:r="http://schemas.openxmlformats.org/officeDocument/2006/relationships" xmlns:m="http://schemas.openxmlformats.org/officeDocument/2006/math" xmlns:v="urn:schemas-microsoft-com:vml" xmlns:wp14="http://schemas.microsoft.com/office/word/2010/wordprocessingDrawing" xmlns:wp="http://schemas.openxmlformats.org/drawingml/2006/wordprocessingDrawing" xmlns:w10="urn:schemas-microsoft-com:office:word" xmlns:w="http://schemas.openxmlformats.org/wordprocessingml/2006/main" xmlns:w14="http://schemas.microsoft.com/office/word/2010/wordml" xmlns:w15="http://schemas.microsoft.com/office/word/2012/wordml" xmlns:w16se="http://schemas.microsoft.com/office/word/2015/wordml/symex" xmlns:wpg="http://schemas.microsoft.com/office/word/2010/wordprocessingGroup" xmlns:wpi="http://schemas.microsoft.com/office/word/2010/wordprocessingInk" xmlns:wne="http://schemas.microsoft.com/office/word/2006/wordml" xmlns:wps="http://schemas.microsoft.com/office/word/2010/wordprocessingShape" mc:Ignorable="w14 w15 w16se wp14">
+  <w:p>
+    <w:pPr>
+      <w:pStyle w:val="Encabezado"/>
+    </w:pPr>
+  </w:p>
+</w:hdr>
+</file>
+
+<file path=word/header2.xml><?xml version="1.0" encoding="utf-8"?>
 <w:hdr xmlns:wpc="http://schemas.microsoft.com/office/word/2010/wordprocessingCanvas" xmlns:cx="http://schemas.microsoft.com/office/drawing/2014/chartex" xmlns:cx1="http://schemas.microsoft.com/office/drawing/2015/9/8/chartex" xmlns:cx2="http://schemas.microsoft.com/office/drawing/2015/10/21/chartex" xmlns:mc="http://schemas.openxmlformats.org/markup-compatibility/2006" xmlns:o="urn:schemas-microsoft-com:office:office" xmlns:r="http://schemas.openxmlformats.org/officeDocument/2006/relationships" xmlns:m="http://schemas.openxmlformats.org/officeDocument/2006/math" xmlns:v="urn:schemas-microsoft-com:vml" xmlns:wp14="http://schemas.microsoft.com/office/word/2010/wordprocessingDrawing" xmlns:wp="http://schemas.openxmlformats.org/drawingml/2006/wordprocessingDrawing" xmlns:w10="urn:schemas-microsoft-com:office:word" xmlns:w="http://schemas.openxmlformats.org/wordprocessingml/2006/main" xmlns:w14="http://schemas.microsoft.com/office/word/2010/wordml" xmlns:w15="http://schemas.microsoft.com/office/word/2012/wordml" xmlns:w16se="http://schemas.microsoft.com/office/word/2015/wordml/symex" xmlns:wpg="http://schemas.microsoft.com/office/word/2010/wordprocessingGroup" xmlns:wpi="http://schemas.microsoft.com/office/word/2010/wordprocessingInk" xmlns:wne="http://schemas.microsoft.com/office/word/2006/wordml" xmlns:wps="http://schemas.microsoft.com/office/word/2010/wordprocessingShape" mc:Ignorable="w14 w15 w16se wp14">
   <w:tbl>
     <w:tblPr>
@@ -444,6 +476,7 @@
               <w:lang w:val="es-AR"/>
             </w:rPr>
           </w:pPr>
+          <w:bookmarkStart w:id="0" w:name="_GoBack" w:colFirst="1" w:colLast="1"/>
           <w:r>
             <w:rPr>
               <w:rFonts w:ascii="Helvetica" w:hAnsi="Helvetica" w:cs="Helvetica"/>
@@ -568,6 +601,7 @@
             <w:r>
               <w:rPr>
                 <w:rStyle w:val="Hipervnculo"/>
+                <w:rFonts w:ascii="Helvetica" w:hAnsi="Helvetica" w:cs="Helvetica"/>
                 <w:lang w:val="es-ES"/>
               </w:rPr>
               <w:t>mail</w:t>
@@ -606,6 +640,7 @@
         </w:p>
       </w:tc>
     </w:tr>
+    <w:bookmarkEnd w:id="0"/>
   </w:tbl>
   <w:p>
     <w:pPr>
@@ -614,6 +649,16 @@
         <w:rFonts w:ascii="Helvetica" w:hAnsi="Helvetica" w:cs="Helvetica"/>
         <w:color w:val="auto"/>
       </w:rPr>
+    </w:pPr>
+  </w:p>
+</w:hdr>
+</file>
+
+<file path=word/header3.xml><?xml version="1.0" encoding="utf-8"?>
+<w:hdr xmlns:wpc="http://schemas.microsoft.com/office/word/2010/wordprocessingCanvas" xmlns:cx="http://schemas.microsoft.com/office/drawing/2014/chartex" xmlns:cx1="http://schemas.microsoft.com/office/drawing/2015/9/8/chartex" xmlns:cx2="http://schemas.microsoft.com/office/drawing/2015/10/21/chartex" xmlns:mc="http://schemas.openxmlformats.org/markup-compatibility/2006" xmlns:o="urn:schemas-microsoft-com:office:office" xmlns:r="http://schemas.openxmlformats.org/officeDocument/2006/relationships" xmlns:m="http://schemas.openxmlformats.org/officeDocument/2006/math" xmlns:v="urn:schemas-microsoft-com:vml" xmlns:wp14="http://schemas.microsoft.com/office/word/2010/wordprocessingDrawing" xmlns:wp="http://schemas.openxmlformats.org/drawingml/2006/wordprocessingDrawing" xmlns:w10="urn:schemas-microsoft-com:office:word" xmlns:w="http://schemas.openxmlformats.org/wordprocessingml/2006/main" xmlns:w14="http://schemas.microsoft.com/office/word/2010/wordml" xmlns:w15="http://schemas.microsoft.com/office/word/2012/wordml" xmlns:w16se="http://schemas.microsoft.com/office/word/2015/wordml/symex" xmlns:wpg="http://schemas.microsoft.com/office/word/2010/wordprocessingGroup" xmlns:wpi="http://schemas.microsoft.com/office/word/2010/wordprocessingInk" xmlns:wne="http://schemas.microsoft.com/office/word/2006/wordml" xmlns:wps="http://schemas.microsoft.com/office/word/2010/wordprocessingShape" mc:Ignorable="w14 w15 w16se wp14">
+  <w:p>
+    <w:pPr>
+      <w:pStyle w:val="Encabezado"/>
     </w:pPr>
   </w:p>
 </w:hdr>
@@ -4588,7 +4633,7 @@
 </file>
 
 <file path=customXml/itemProps1.xml><?xml version="1.0" encoding="utf-8"?>
-<ds:datastoreItem xmlns:ds="http://schemas.openxmlformats.org/officeDocument/2006/customXml" ds:itemID="{CC052F68-D31E-4B77-8032-66E22094B9ED}">
+<ds:datastoreItem xmlns:ds="http://schemas.openxmlformats.org/officeDocument/2006/customXml" ds:itemID="{1490F7E4-BA68-4222-9C28-291EDA1C2AF7}">
   <ds:schemaRefs>
     <ds:schemaRef ds:uri="http://schemas.openxmlformats.org/officeDocument/2006/bibliography"/>
   </ds:schemaRefs>

</xml_diff>